<commit_message>
creacion de modelos de producto y proveedor
</commit_message>
<xml_diff>
--- a/Kiosco Emily requisitos.docx
+++ b/Kiosco Emily requisitos.docx
@@ -202,13 +202,8 @@
         <w:t>Nombre</w:t>
       </w:r>
       <w:r>
-        <w:t xml:space="preserve">, </w:t>
-      </w:r>
-      <w:proofErr w:type="spellStart"/>
-      <w:r>
-        <w:t>string</w:t>
-      </w:r>
-      <w:proofErr w:type="spellEnd"/>
+        <w:t>, string</w:t>
+      </w:r>
     </w:p>
     <w:p>
       <w:pPr>
@@ -218,19 +213,12 @@
           <w:numId w:val="2"/>
         </w:numPr>
       </w:pPr>
-      <w:proofErr w:type="spellStart"/>
       <w:r>
         <w:t>Descripcion</w:t>
       </w:r>
-      <w:proofErr w:type="spellEnd"/>
-      <w:r>
-        <w:t xml:space="preserve">, </w:t>
-      </w:r>
-      <w:proofErr w:type="spellStart"/>
-      <w:r>
-        <w:t>string</w:t>
-      </w:r>
-      <w:proofErr w:type="spellEnd"/>
+      <w:r>
+        <w:t>, string</w:t>
+      </w:r>
     </w:p>
     <w:p>
       <w:pPr>
@@ -244,13 +232,8 @@
         <w:t>Costo</w:t>
       </w:r>
       <w:r>
-        <w:t xml:space="preserve">, </w:t>
-      </w:r>
-      <w:proofErr w:type="spellStart"/>
-      <w:r>
-        <w:t>double</w:t>
-      </w:r>
-      <w:proofErr w:type="spellEnd"/>
+        <w:t>, double</w:t>
+      </w:r>
     </w:p>
     <w:p>
       <w:pPr>
@@ -264,13 +247,8 @@
         <w:t>Venta</w:t>
       </w:r>
       <w:r>
-        <w:t xml:space="preserve">, </w:t>
-      </w:r>
-      <w:proofErr w:type="spellStart"/>
-      <w:r>
-        <w:t>double</w:t>
-      </w:r>
-      <w:proofErr w:type="spellEnd"/>
+        <w:t>, double</w:t>
+      </w:r>
     </w:p>
     <w:p>
       <w:pPr>
@@ -281,13 +259,8 @@
         </w:numPr>
       </w:pPr>
       <w:r>
-        <w:t xml:space="preserve">Cantidad, </w:t>
-      </w:r>
-      <w:proofErr w:type="spellStart"/>
-      <w:r>
-        <w:t>int</w:t>
-      </w:r>
-      <w:proofErr w:type="spellEnd"/>
+        <w:t>Cantidad, int</w:t>
+      </w:r>
     </w:p>
     <w:p>
       <w:pPr>
@@ -301,13 +274,8 @@
         </w:pBdr>
       </w:pPr>
       <w:r>
-        <w:t xml:space="preserve">Marca, </w:t>
-      </w:r>
-      <w:proofErr w:type="spellStart"/>
-      <w:r>
-        <w:t>string</w:t>
-      </w:r>
-      <w:proofErr w:type="spellEnd"/>
+        <w:t>Marca, string</w:t>
+      </w:r>
     </w:p>
     <w:p/>
     <w:p>
@@ -323,11 +291,9 @@
           <w:numId w:val="3"/>
         </w:numPr>
       </w:pPr>
-      <w:proofErr w:type="spellStart"/>
       <w:r>
         <w:t>fechaVencimiento</w:t>
       </w:r>
-      <w:proofErr w:type="spellEnd"/>
     </w:p>
     <w:p>
       <w:pPr>
@@ -340,11 +306,9 @@
           <w:bottom w:val="single" w:sz="6" w:space="1" w:color="auto"/>
         </w:pBdr>
       </w:pPr>
-      <w:proofErr w:type="spellStart"/>
       <w:r>
         <w:t>esCambiable</w:t>
       </w:r>
-      <w:proofErr w:type="spellEnd"/>
     </w:p>
     <w:p/>
     <w:p>
@@ -408,11 +372,9 @@
           <w:numId w:val="4"/>
         </w:numPr>
       </w:pPr>
-      <w:proofErr w:type="spellStart"/>
       <w:r>
         <w:t>diaDeVisita</w:t>
       </w:r>
-      <w:proofErr w:type="spellEnd"/>
     </w:p>
     <w:p>
       <w:pPr>
@@ -425,74 +387,111 @@
           <w:bottom w:val="single" w:sz="6" w:space="1" w:color="auto"/>
         </w:pBdr>
       </w:pPr>
-      <w:proofErr w:type="spellStart"/>
       <w:r>
         <w:t>montoAPagar</w:t>
+      </w:r>
+    </w:p>
+    <w:p>
+      <w:pPr>
+        <w:ind w:left="360"/>
+        <w:rPr>
+          <w:color w:val="FF0000"/>
+        </w:rPr>
+      </w:pPr>
+      <w:r>
+        <w:rPr>
+          <w:color w:val="FF0000"/>
+        </w:rPr>
+        <w:lastRenderedPageBreak/>
+        <w:t>Modelo CLIENTE</w:t>
+      </w:r>
+    </w:p>
+    <w:p>
+      <w:pPr>
+        <w:pStyle w:val="Prrafodelista"/>
+        <w:numPr>
+          <w:ilvl w:val="0"/>
+          <w:numId w:val="5"/>
+        </w:numPr>
+        <w:rPr>
+          <w:color w:val="FF0000"/>
+        </w:rPr>
+      </w:pPr>
+      <w:r>
+        <w:rPr>
+          <w:color w:val="FF0000"/>
+        </w:rPr>
+        <w:t>Nombre</w:t>
+      </w:r>
+    </w:p>
+    <w:p>
+      <w:pPr>
+        <w:pStyle w:val="Prrafodelista"/>
+        <w:numPr>
+          <w:ilvl w:val="0"/>
+          <w:numId w:val="5"/>
+        </w:numPr>
+        <w:rPr>
+          <w:color w:val="FF0000"/>
+        </w:rPr>
+      </w:pPr>
+      <w:r>
+        <w:rPr>
+          <w:color w:val="FF0000"/>
+        </w:rPr>
+        <w:t>Teléfono</w:t>
+      </w:r>
+    </w:p>
+    <w:p>
+      <w:pPr>
+        <w:pStyle w:val="Prrafodelista"/>
+        <w:numPr>
+          <w:ilvl w:val="0"/>
+          <w:numId w:val="5"/>
+        </w:numPr>
+        <w:rPr>
+          <w:color w:val="FF0000"/>
+        </w:rPr>
+      </w:pPr>
+      <w:r>
+        <w:rPr>
+          <w:color w:val="FF0000"/>
+        </w:rPr>
+        <w:t>producto</w:t>
+      </w:r>
+      <w:r>
+        <w:rPr>
+          <w:color w:val="FF0000"/>
+        </w:rPr>
+        <w:t>s</w:t>
+      </w:r>
+      <w:r>
+        <w:rPr>
+          <w:color w:val="FF0000"/>
+        </w:rPr>
+        <w:t>Adeudado</w:t>
+      </w:r>
+      <w:r>
+        <w:rPr>
+          <w:color w:val="FF0000"/>
+        </w:rPr>
+        <w:t xml:space="preserve"> LISTA productoDTO</w:t>
+      </w:r>
+    </w:p>
+    <w:p>
+      <w:pPr>
+        <w:rPr>
+          <w:color w:val="FF0000"/>
+        </w:rPr>
+      </w:pPr>
+      <w:r>
+        <w:rPr>
+          <w:color w:val="FF0000"/>
+        </w:rPr>
+        <w:t>Ver si realmente implementar</w:t>
       </w:r>
       <w:bookmarkStart w:id="0" w:name="_GoBack"/>
       <w:bookmarkEnd w:id="0"/>
-      <w:proofErr w:type="spellEnd"/>
-    </w:p>
-    <w:p>
-      <w:pPr>
-        <w:ind w:left="360"/>
-      </w:pPr>
-      <w:r>
-        <w:lastRenderedPageBreak/>
-        <w:t>Modelo CLIENTE</w:t>
-      </w:r>
-    </w:p>
-    <w:p>
-      <w:pPr>
-        <w:pStyle w:val="Prrafodelista"/>
-        <w:numPr>
-          <w:ilvl w:val="0"/>
-          <w:numId w:val="5"/>
-        </w:numPr>
-      </w:pPr>
-      <w:r>
-        <w:t>Nombre</w:t>
-      </w:r>
-    </w:p>
-    <w:p>
-      <w:pPr>
-        <w:pStyle w:val="Prrafodelista"/>
-        <w:numPr>
-          <w:ilvl w:val="0"/>
-          <w:numId w:val="5"/>
-        </w:numPr>
-      </w:pPr>
-      <w:r>
-        <w:t>Teléfono</w:t>
-      </w:r>
-    </w:p>
-    <w:p>
-      <w:pPr>
-        <w:pStyle w:val="Prrafodelista"/>
-        <w:numPr>
-          <w:ilvl w:val="0"/>
-          <w:numId w:val="5"/>
-        </w:numPr>
-      </w:pPr>
-      <w:proofErr w:type="spellStart"/>
-      <w:r>
-        <w:t>producto</w:t>
-      </w:r>
-      <w:r>
-        <w:t>s</w:t>
-      </w:r>
-      <w:r>
-        <w:t>Adeudado</w:t>
-      </w:r>
-      <w:proofErr w:type="spellEnd"/>
-      <w:r>
-        <w:t xml:space="preserve"> LISTA </w:t>
-      </w:r>
-      <w:proofErr w:type="spellStart"/>
-      <w:r>
-        <w:t>productoDTO</w:t>
-      </w:r>
-      <w:proofErr w:type="spellEnd"/>
     </w:p>
     <w:sectPr>
       <w:pgSz w:w="11906" w:h="16838"/>

</xml_diff>